<commit_message>
make sure to stop animation at end of track
</commit_message>
<xml_diff>
--- a/Xcode/readme.docx
+++ b/Xcode/readme.docx
@@ -12,8 +12,159 @@
           <w:rFonts w:ascii="Times New Roman" w:hAnsi="Times New Roman" w:cs="Times New Roman"/>
         </w:rPr>
       </w:pPr>
+      <w:r>
+        <w:rPr>
+          <w:rFonts w:ascii="Times New Roman" w:hAnsi="Times New Roman" w:cs="Times New Roman"/>
+        </w:rPr>
+        <w:t xml:space="preserve">This program implements a roller coaster construction and first person perspective ride. The program takes as input a spline (.sp) file and renders a 3d spline using the catmull rom interpolation method. In addition to the spline file, three other texture files are used to texture map scenery onto the program. </w:t>
+      </w:r>
+      <w:r>
+        <w:rPr>
+          <w:rFonts w:ascii="Times New Roman" w:hAnsi="Times New Roman" w:cs="Times New Roman"/>
+        </w:rPr>
+        <w:t>In order to begin the first person animation press the “1” key, and the “2” key to pause.</w:t>
+      </w:r>
       <w:bookmarkStart w:id="0" w:name="_GoBack"/>
       <w:bookmarkEnd w:id="0"/>
+    </w:p>
+    <w:p>
+      <w:pPr>
+        <w:widowControl w:val="0"/>
+        <w:autoSpaceDE w:val="0"/>
+        <w:autoSpaceDN w:val="0"/>
+        <w:adjustRightInd w:val="0"/>
+        <w:rPr>
+          <w:rFonts w:ascii="Times New Roman" w:hAnsi="Times New Roman" w:cs="Times New Roman"/>
+        </w:rPr>
+      </w:pPr>
+    </w:p>
+    <w:p>
+      <w:pPr>
+        <w:widowControl w:val="0"/>
+        <w:autoSpaceDE w:val="0"/>
+        <w:autoSpaceDN w:val="0"/>
+        <w:adjustRightInd w:val="0"/>
+        <w:rPr>
+          <w:rFonts w:ascii="Times New Roman" w:hAnsi="Times New Roman" w:cs="Times New Roman"/>
+        </w:rPr>
+      </w:pPr>
+      <w:r>
+        <w:rPr>
+          <w:rFonts w:ascii="Times New Roman" w:hAnsi="Times New Roman" w:cs="Times New Roman"/>
+        </w:rPr>
+        <w:t>Extra credit features:</w:t>
+      </w:r>
+    </w:p>
+    <w:p>
+      <w:pPr>
+        <w:widowControl w:val="0"/>
+        <w:autoSpaceDE w:val="0"/>
+        <w:autoSpaceDN w:val="0"/>
+        <w:adjustRightInd w:val="0"/>
+        <w:rPr>
+          <w:rFonts w:ascii="Times New Roman" w:hAnsi="Times New Roman" w:cs="Times New Roman"/>
+        </w:rPr>
+      </w:pPr>
+    </w:p>
+    <w:p>
+      <w:pPr>
+        <w:pStyle w:val="ListParagraph"/>
+        <w:widowControl w:val="0"/>
+        <w:numPr>
+          <w:ilvl w:val="0"/>
+          <w:numId w:val="1"/>
+        </w:numPr>
+        <w:autoSpaceDE w:val="0"/>
+        <w:autoSpaceDN w:val="0"/>
+        <w:adjustRightInd w:val="0"/>
+        <w:rPr>
+          <w:rFonts w:ascii="Times New Roman" w:hAnsi="Times New Roman" w:cs="Times New Roman"/>
+        </w:rPr>
+      </w:pPr>
+      <w:r>
+        <w:rPr>
+          <w:rFonts w:ascii="Times New Roman" w:hAnsi="Times New Roman" w:cs="Times New Roman"/>
+        </w:rPr>
+        <w:t>Texture mapped steel roller coaster</w:t>
+      </w:r>
+    </w:p>
+    <w:p>
+      <w:pPr>
+        <w:pStyle w:val="ListParagraph"/>
+        <w:widowControl w:val="0"/>
+        <w:numPr>
+          <w:ilvl w:val="0"/>
+          <w:numId w:val="1"/>
+        </w:numPr>
+        <w:autoSpaceDE w:val="0"/>
+        <w:autoSpaceDN w:val="0"/>
+        <w:adjustRightInd w:val="0"/>
+        <w:rPr>
+          <w:rFonts w:ascii="Times New Roman" w:hAnsi="Times New Roman" w:cs="Times New Roman"/>
+        </w:rPr>
+      </w:pPr>
+      <w:r>
+        <w:rPr>
+          <w:rFonts w:ascii="Times New Roman" w:hAnsi="Times New Roman" w:cs="Times New Roman"/>
+        </w:rPr>
+        <w:t>Double rail and cross bar</w:t>
+      </w:r>
+    </w:p>
+    <w:p>
+      <w:pPr>
+        <w:pStyle w:val="ListParagraph"/>
+        <w:widowControl w:val="0"/>
+        <w:numPr>
+          <w:ilvl w:val="0"/>
+          <w:numId w:val="1"/>
+        </w:numPr>
+        <w:autoSpaceDE w:val="0"/>
+        <w:autoSpaceDN w:val="0"/>
+        <w:adjustRightInd w:val="0"/>
+        <w:rPr>
+          <w:rFonts w:ascii="Times New Roman" w:hAnsi="Times New Roman" w:cs="Times New Roman"/>
+        </w:rPr>
+      </w:pPr>
+      <w:r>
+        <w:rPr>
+          <w:rFonts w:ascii="Times New Roman" w:hAnsi="Times New Roman" w:cs="Times New Roman"/>
+        </w:rPr>
+        <w:t>Texture mapped sky dome</w:t>
+      </w:r>
+    </w:p>
+    <w:p>
+      <w:pPr>
+        <w:widowControl w:val="0"/>
+        <w:autoSpaceDE w:val="0"/>
+        <w:autoSpaceDN w:val="0"/>
+        <w:adjustRightInd w:val="0"/>
+        <w:ind w:left="360"/>
+        <w:rPr>
+          <w:rFonts w:ascii="Times New Roman" w:hAnsi="Times New Roman" w:cs="Times New Roman"/>
+        </w:rPr>
+      </w:pPr>
+    </w:p>
+    <w:p>
+      <w:pPr>
+        <w:widowControl w:val="0"/>
+        <w:autoSpaceDE w:val="0"/>
+        <w:autoSpaceDN w:val="0"/>
+        <w:adjustRightInd w:val="0"/>
+        <w:rPr>
+          <w:rFonts w:ascii="Times New Roman" w:hAnsi="Times New Roman" w:cs="Times New Roman"/>
+        </w:rPr>
+      </w:pPr>
+    </w:p>
+    <w:p>
+      <w:pPr>
+        <w:widowControl w:val="0"/>
+        <w:autoSpaceDE w:val="0"/>
+        <w:autoSpaceDN w:val="0"/>
+        <w:adjustRightInd w:val="0"/>
+        <w:rPr>
+          <w:rFonts w:ascii="Times New Roman" w:hAnsi="Times New Roman" w:cs="Times New Roman"/>
+        </w:rPr>
+      </w:pPr>
       <w:r>
         <w:rPr>
           <w:rFonts w:ascii="Times New Roman" w:hAnsi="Times New Roman" w:cs="Times New Roman"/>
@@ -48,89 +199,45 @@
           <w:rFonts w:ascii="Times New Roman" w:hAnsi="Times New Roman" w:cs="Times New Roman"/>
         </w:rPr>
       </w:pPr>
-      <w:proofErr w:type="gramStart"/>
-      <w:r>
-        <w:rPr>
-          <w:rFonts w:ascii="Times New Roman" w:hAnsi="Times New Roman" w:cs="Times New Roman"/>
-        </w:rPr>
-        <w:t>image</w:t>
-      </w:r>
-      <w:proofErr w:type="gramEnd"/>
-      <w:r>
-        <w:rPr>
-          <w:rFonts w:ascii="Times New Roman" w:hAnsi="Times New Roman" w:cs="Times New Roman"/>
-        </w:rPr>
-        <w:t>. The image is set on a z by x plane, and the height (y) is determined by</w:t>
-      </w:r>
-    </w:p>
-    <w:p>
-      <w:pPr>
-        <w:widowControl w:val="0"/>
-        <w:autoSpaceDE w:val="0"/>
-        <w:autoSpaceDN w:val="0"/>
-        <w:adjustRightInd w:val="0"/>
-        <w:rPr>
-          <w:rFonts w:ascii="Times New Roman" w:hAnsi="Times New Roman" w:cs="Times New Roman"/>
-        </w:rPr>
-      </w:pPr>
-      <w:proofErr w:type="gramStart"/>
-      <w:r>
-        <w:rPr>
-          <w:rFonts w:ascii="Times New Roman" w:hAnsi="Times New Roman" w:cs="Times New Roman"/>
-        </w:rPr>
-        <w:t>the</w:t>
-      </w:r>
-      <w:proofErr w:type="gramEnd"/>
-      <w:r>
-        <w:rPr>
-          <w:rFonts w:ascii="Times New Roman" w:hAnsi="Times New Roman" w:cs="Times New Roman"/>
-        </w:rPr>
-        <w:t xml:space="preserve"> </w:t>
-      </w:r>
-      <w:proofErr w:type="spellStart"/>
-      <w:r>
-        <w:rPr>
-          <w:rFonts w:ascii="Times New Roman" w:hAnsi="Times New Roman" w:cs="Times New Roman"/>
-        </w:rPr>
-        <w:t>grayscale</w:t>
-      </w:r>
-      <w:proofErr w:type="spellEnd"/>
-      <w:r>
-        <w:rPr>
-          <w:rFonts w:ascii="Times New Roman" w:hAnsi="Times New Roman" w:cs="Times New Roman"/>
-        </w:rPr>
-        <w:t xml:space="preserve"> color of each pixel in the original jpeg.</w:t>
-      </w:r>
-    </w:p>
-    <w:p>
-      <w:pPr>
-        <w:widowControl w:val="0"/>
-        <w:autoSpaceDE w:val="0"/>
-        <w:autoSpaceDN w:val="0"/>
-        <w:adjustRightInd w:val="0"/>
-        <w:rPr>
-          <w:rFonts w:ascii="Times New Roman" w:hAnsi="Times New Roman" w:cs="Times New Roman"/>
-        </w:rPr>
-      </w:pPr>
-      <w:r>
-        <w:rPr>
-          <w:rFonts w:ascii="Times New Roman" w:hAnsi="Times New Roman" w:cs="Times New Roman"/>
-        </w:rPr>
-        <w:t xml:space="preserve">This program allows for several </w:t>
-      </w:r>
-      <w:proofErr w:type="gramStart"/>
-      <w:r>
-        <w:rPr>
-          <w:rFonts w:ascii="Times New Roman" w:hAnsi="Times New Roman" w:cs="Times New Roman"/>
-        </w:rPr>
-        <w:t>user enabled</w:t>
-      </w:r>
-      <w:proofErr w:type="gramEnd"/>
-      <w:r>
-        <w:rPr>
-          <w:rFonts w:ascii="Times New Roman" w:hAnsi="Times New Roman" w:cs="Times New Roman"/>
-        </w:rPr>
-        <w:t xml:space="preserve"> functions:</w:t>
+      <w:r>
+        <w:rPr>
+          <w:rFonts w:ascii="Times New Roman" w:hAnsi="Times New Roman" w:cs="Times New Roman"/>
+        </w:rPr>
+        <w:t>image. The image is set on a z by x plane, and the height (y) is determined by</w:t>
+      </w:r>
+    </w:p>
+    <w:p>
+      <w:pPr>
+        <w:widowControl w:val="0"/>
+        <w:autoSpaceDE w:val="0"/>
+        <w:autoSpaceDN w:val="0"/>
+        <w:adjustRightInd w:val="0"/>
+        <w:rPr>
+          <w:rFonts w:ascii="Times New Roman" w:hAnsi="Times New Roman" w:cs="Times New Roman"/>
+        </w:rPr>
+      </w:pPr>
+      <w:r>
+        <w:rPr>
+          <w:rFonts w:ascii="Times New Roman" w:hAnsi="Times New Roman" w:cs="Times New Roman"/>
+        </w:rPr>
+        <w:t>the grayscale color of each pixel in the original jpeg.</w:t>
+      </w:r>
+    </w:p>
+    <w:p>
+      <w:pPr>
+        <w:widowControl w:val="0"/>
+        <w:autoSpaceDE w:val="0"/>
+        <w:autoSpaceDN w:val="0"/>
+        <w:adjustRightInd w:val="0"/>
+        <w:rPr>
+          <w:rFonts w:ascii="Times New Roman" w:hAnsi="Times New Roman" w:cs="Times New Roman"/>
+        </w:rPr>
+      </w:pPr>
+      <w:r>
+        <w:rPr>
+          <w:rFonts w:ascii="Times New Roman" w:hAnsi="Times New Roman" w:cs="Times New Roman"/>
+        </w:rPr>
+        <w:t>This program allows for several user enabled functions:</w:t>
       </w:r>
     </w:p>
     <w:p>
@@ -181,21 +288,7 @@
         <w:rPr>
           <w:rFonts w:ascii="Times New Roman" w:hAnsi="Times New Roman" w:cs="Times New Roman"/>
         </w:rPr>
-        <w:t xml:space="preserve">To </w:t>
-      </w:r>
-      <w:proofErr w:type="gramStart"/>
-      <w:r>
-        <w:rPr>
-          <w:rFonts w:ascii="Times New Roman" w:hAnsi="Times New Roman" w:cs="Times New Roman"/>
-        </w:rPr>
-        <w:t>translate(</w:t>
-      </w:r>
-      <w:proofErr w:type="gramEnd"/>
-      <w:r>
-        <w:rPr>
-          <w:rFonts w:ascii="Times New Roman" w:hAnsi="Times New Roman" w:cs="Times New Roman"/>
-        </w:rPr>
-        <w:t>move) the height map: hold control, click, and drag</w:t>
+        <w:t>To translate(move) the height map: hold control, click, and drag</w:t>
       </w:r>
     </w:p>
     <w:p>
@@ -225,69 +318,45 @@
           <w:rFonts w:ascii="Times New Roman" w:hAnsi="Times New Roman" w:cs="Times New Roman"/>
         </w:rPr>
       </w:pPr>
-      <w:proofErr w:type="gramStart"/>
-      <w:r>
-        <w:rPr>
-          <w:rFonts w:ascii="Times New Roman" w:hAnsi="Times New Roman" w:cs="Times New Roman"/>
-        </w:rPr>
-        <w:t>press</w:t>
-      </w:r>
-      <w:proofErr w:type="gramEnd"/>
-      <w:r>
-        <w:rPr>
-          <w:rFonts w:ascii="Times New Roman" w:hAnsi="Times New Roman" w:cs="Times New Roman"/>
-        </w:rPr>
-        <w:t xml:space="preserve"> (2) to render by triangles</w:t>
-      </w:r>
-    </w:p>
-    <w:p>
-      <w:pPr>
-        <w:widowControl w:val="0"/>
-        <w:autoSpaceDE w:val="0"/>
-        <w:autoSpaceDN w:val="0"/>
-        <w:adjustRightInd w:val="0"/>
-        <w:rPr>
-          <w:rFonts w:ascii="Times New Roman" w:hAnsi="Times New Roman" w:cs="Times New Roman"/>
-        </w:rPr>
-      </w:pPr>
-      <w:proofErr w:type="gramStart"/>
-      <w:r>
-        <w:rPr>
-          <w:rFonts w:ascii="Times New Roman" w:hAnsi="Times New Roman" w:cs="Times New Roman"/>
-        </w:rPr>
-        <w:t>press</w:t>
-      </w:r>
-      <w:proofErr w:type="gramEnd"/>
-      <w:r>
-        <w:rPr>
-          <w:rFonts w:ascii="Times New Roman" w:hAnsi="Times New Roman" w:cs="Times New Roman"/>
-        </w:rPr>
-        <w:t xml:space="preserve"> (3) to render by points</w:t>
-      </w:r>
-    </w:p>
-    <w:p>
-      <w:pPr>
-        <w:widowControl w:val="0"/>
-        <w:autoSpaceDE w:val="0"/>
-        <w:autoSpaceDN w:val="0"/>
-        <w:adjustRightInd w:val="0"/>
-        <w:rPr>
-          <w:rFonts w:ascii="Times New Roman" w:hAnsi="Times New Roman" w:cs="Times New Roman"/>
-        </w:rPr>
-      </w:pPr>
-      <w:proofErr w:type="gramStart"/>
-      <w:r>
-        <w:rPr>
-          <w:rFonts w:ascii="Times New Roman" w:hAnsi="Times New Roman" w:cs="Times New Roman"/>
-        </w:rPr>
-        <w:t>press</w:t>
-      </w:r>
-      <w:proofErr w:type="gramEnd"/>
-      <w:r>
-        <w:rPr>
-          <w:rFonts w:ascii="Times New Roman" w:hAnsi="Times New Roman" w:cs="Times New Roman"/>
-        </w:rPr>
-        <w:t xml:space="preserve"> (4) to render by lines</w:t>
+      <w:r>
+        <w:rPr>
+          <w:rFonts w:ascii="Times New Roman" w:hAnsi="Times New Roman" w:cs="Times New Roman"/>
+        </w:rPr>
+        <w:t>press (2) to render by triangles</w:t>
+      </w:r>
+    </w:p>
+    <w:p>
+      <w:pPr>
+        <w:widowControl w:val="0"/>
+        <w:autoSpaceDE w:val="0"/>
+        <w:autoSpaceDN w:val="0"/>
+        <w:adjustRightInd w:val="0"/>
+        <w:rPr>
+          <w:rFonts w:ascii="Times New Roman" w:hAnsi="Times New Roman" w:cs="Times New Roman"/>
+        </w:rPr>
+      </w:pPr>
+      <w:r>
+        <w:rPr>
+          <w:rFonts w:ascii="Times New Roman" w:hAnsi="Times New Roman" w:cs="Times New Roman"/>
+        </w:rPr>
+        <w:t>press (3) to render by points</w:t>
+      </w:r>
+    </w:p>
+    <w:p>
+      <w:pPr>
+        <w:widowControl w:val="0"/>
+        <w:autoSpaceDE w:val="0"/>
+        <w:autoSpaceDN w:val="0"/>
+        <w:adjustRightInd w:val="0"/>
+        <w:rPr>
+          <w:rFonts w:ascii="Times New Roman" w:hAnsi="Times New Roman" w:cs="Times New Roman"/>
+        </w:rPr>
+      </w:pPr>
+      <w:r>
+        <w:rPr>
+          <w:rFonts w:ascii="Times New Roman" w:hAnsi="Times New Roman" w:cs="Times New Roman"/>
+        </w:rPr>
+        <w:t>press (4) to render by lines</w:t>
       </w:r>
     </w:p>
     <w:p>
@@ -325,19 +394,11 @@
       </w:r>
     </w:p>
     <w:p>
-      <w:proofErr w:type="gramStart"/>
-      <w:r>
-        <w:rPr>
-          <w:rFonts w:ascii="Times New Roman" w:hAnsi="Times New Roman" w:cs="Times New Roman"/>
-        </w:rPr>
-        <w:t>and</w:t>
-      </w:r>
-      <w:proofErr w:type="gramEnd"/>
-      <w:r>
-        <w:rPr>
-          <w:rFonts w:ascii="Times New Roman" w:hAnsi="Times New Roman" w:cs="Times New Roman"/>
-        </w:rPr>
-        <w:t xml:space="preserve"> z coordinates.</w:t>
+      <w:r>
+        <w:rPr>
+          <w:rFonts w:ascii="Times New Roman" w:hAnsi="Times New Roman" w:cs="Times New Roman"/>
+        </w:rPr>
+        <w:t>and z coordinates.</w:t>
       </w:r>
     </w:p>
     <w:sectPr>
@@ -348,6 +409,103 @@
     </w:sectPr>
   </w:body>
 </w:document>
+</file>
+
+<file path=word/numbering.xml><?xml version="1.0" encoding="utf-8"?>
+<w:numbering xmlns:wpc="http://schemas.microsoft.com/office/word/2010/wordprocessingCanvas" xmlns:mo="http://schemas.microsoft.com/office/mac/office/2008/main" xmlns:mc="http://schemas.openxmlformats.org/markup-compatibility/2006" xmlns:mv="urn:schemas-microsoft-com:mac:vml" xmlns:o="urn:schemas-microsoft-com:office:office" xmlns:r="http://schemas.openxmlformats.org/officeDocument/2006/relationships" xmlns:m="http://schemas.openxmlformats.org/officeDocument/2006/math" xmlns:v="urn:schemas-microsoft-com:vml" xmlns:wp14="http://schemas.microsoft.com/office/word/2010/wordprocessingDrawing" xmlns:wp="http://schemas.openxmlformats.org/drawingml/2006/wordprocessingDrawing" xmlns:w10="urn:schemas-microsoft-com:office:word" xmlns:w="http://schemas.openxmlformats.org/wordprocessingml/2006/main" xmlns:w14="http://schemas.microsoft.com/office/word/2010/wordml" xmlns:wpg="http://schemas.microsoft.com/office/word/2010/wordprocessingGroup" xmlns:wpi="http://schemas.microsoft.com/office/word/2010/wordprocessingInk" xmlns:wne="http://schemas.microsoft.com/office/word/2006/wordml" xmlns:wps="http://schemas.microsoft.com/office/word/2010/wordprocessingShape" mc:Ignorable="w14 wp14">
+  <w:abstractNum w:abstractNumId="0">
+    <w:nsid w:val="78CA3620"/>
+    <w:multiLevelType w:val="hybridMultilevel"/>
+    <w:tmpl w:val="C1186E42"/>
+    <w:lvl w:ilvl="0" w:tplc="04090011">
+      <w:start w:val="1"/>
+      <w:numFmt w:val="decimal"/>
+      <w:lvlText w:val="%1)"/>
+      <w:lvlJc w:val="left"/>
+      <w:pPr>
+        <w:ind w:left="720" w:hanging="360"/>
+      </w:pPr>
+      <w:rPr>
+        <w:rFonts w:hint="default"/>
+      </w:rPr>
+    </w:lvl>
+    <w:lvl w:ilvl="1" w:tplc="04090019" w:tentative="1">
+      <w:start w:val="1"/>
+      <w:numFmt w:val="lowerLetter"/>
+      <w:lvlText w:val="%2."/>
+      <w:lvlJc w:val="left"/>
+      <w:pPr>
+        <w:ind w:left="1440" w:hanging="360"/>
+      </w:pPr>
+    </w:lvl>
+    <w:lvl w:ilvl="2" w:tplc="0409001B" w:tentative="1">
+      <w:start w:val="1"/>
+      <w:numFmt w:val="lowerRoman"/>
+      <w:lvlText w:val="%3."/>
+      <w:lvlJc w:val="right"/>
+      <w:pPr>
+        <w:ind w:left="2160" w:hanging="180"/>
+      </w:pPr>
+    </w:lvl>
+    <w:lvl w:ilvl="3" w:tplc="0409000F" w:tentative="1">
+      <w:start w:val="1"/>
+      <w:numFmt w:val="decimal"/>
+      <w:lvlText w:val="%4."/>
+      <w:lvlJc w:val="left"/>
+      <w:pPr>
+        <w:ind w:left="2880" w:hanging="360"/>
+      </w:pPr>
+    </w:lvl>
+    <w:lvl w:ilvl="4" w:tplc="04090019" w:tentative="1">
+      <w:start w:val="1"/>
+      <w:numFmt w:val="lowerLetter"/>
+      <w:lvlText w:val="%5."/>
+      <w:lvlJc w:val="left"/>
+      <w:pPr>
+        <w:ind w:left="3600" w:hanging="360"/>
+      </w:pPr>
+    </w:lvl>
+    <w:lvl w:ilvl="5" w:tplc="0409001B" w:tentative="1">
+      <w:start w:val="1"/>
+      <w:numFmt w:val="lowerRoman"/>
+      <w:lvlText w:val="%6."/>
+      <w:lvlJc w:val="right"/>
+      <w:pPr>
+        <w:ind w:left="4320" w:hanging="180"/>
+      </w:pPr>
+    </w:lvl>
+    <w:lvl w:ilvl="6" w:tplc="0409000F" w:tentative="1">
+      <w:start w:val="1"/>
+      <w:numFmt w:val="decimal"/>
+      <w:lvlText w:val="%7."/>
+      <w:lvlJc w:val="left"/>
+      <w:pPr>
+        <w:ind w:left="5040" w:hanging="360"/>
+      </w:pPr>
+    </w:lvl>
+    <w:lvl w:ilvl="7" w:tplc="04090019" w:tentative="1">
+      <w:start w:val="1"/>
+      <w:numFmt w:val="lowerLetter"/>
+      <w:lvlText w:val="%8."/>
+      <w:lvlJc w:val="left"/>
+      <w:pPr>
+        <w:ind w:left="5760" w:hanging="360"/>
+      </w:pPr>
+    </w:lvl>
+    <w:lvl w:ilvl="8" w:tplc="0409001B" w:tentative="1">
+      <w:start w:val="1"/>
+      <w:numFmt w:val="lowerRoman"/>
+      <w:lvlText w:val="%9."/>
+      <w:lvlJc w:val="right"/>
+      <w:pPr>
+        <w:ind w:left="6480" w:hanging="180"/>
+      </w:pPr>
+    </w:lvl>
+  </w:abstractNum>
+  <w:num w:numId="1">
+    <w:abstractNumId w:val="0"/>
+  </w:num>
+</w:numbering>
 </file>
 
 <file path=word/styles.xml><?xml version="1.0" encoding="utf-8"?>
@@ -532,6 +690,17 @@
     <w:uiPriority w:val="99"/>
     <w:semiHidden/>
     <w:unhideWhenUsed/>
+  </w:style>
+  <w:style w:type="paragraph" w:styleId="ListParagraph">
+    <w:name w:val="List Paragraph"/>
+    <w:basedOn w:val="Normal"/>
+    <w:uiPriority w:val="34"/>
+    <w:qFormat/>
+    <w:rsid w:val="00004C3A"/>
+    <w:pPr>
+      <w:ind w:left="720"/>
+      <w:contextualSpacing/>
+    </w:pPr>
   </w:style>
 </w:styles>
 </file>
@@ -718,6 +887,17 @@
     <w:uiPriority w:val="99"/>
     <w:semiHidden/>
     <w:unhideWhenUsed/>
+  </w:style>
+  <w:style w:type="paragraph" w:styleId="ListParagraph">
+    <w:name w:val="List Paragraph"/>
+    <w:basedOn w:val="Normal"/>
+    <w:uiPriority w:val="34"/>
+    <w:qFormat/>
+    <w:rsid w:val="00004C3A"/>
+    <w:pPr>
+      <w:ind w:left="720"/>
+      <w:contextualSpacing/>
+    </w:pPr>
   </w:style>
 </w:styles>
 </file>

</xml_diff>